<commit_message>
doc aangepast (token nodig volgens beveiliging)
</commit_message>
<xml_diff>
--- a/REST urls.docx
+++ b/REST urls.docx
@@ -95,7 +95,10 @@
     </w:p>
     <w:p>
       <w:r>
-        <w:t>Token nodig: Nee</w:t>
+        <w:t xml:space="preserve">Token nodig: </w:t>
+      </w:r>
+      <w:r>
+        <w:t>Ja</w:t>
       </w:r>
     </w:p>
     <w:p>
@@ -162,37 +165,71 @@
       </w:r>
       <w:proofErr w:type="spellStart"/>
       <w:r>
-        <w:t>N</w:t>
+        <w:t>Nickname</w:t>
+      </w:r>
+      <w:proofErr w:type="spellEnd"/>
+      <w:r>
+        <w:t>, wachtwoord</w:t>
+      </w:r>
+    </w:p>
+    <w:p>
+      <w:r>
+        <w:t>Token nodig: Nee</w:t>
+      </w:r>
+    </w:p>
+    <w:p>
+      <w:r>
+        <w:t>Response: User token ( statuscode = 200 )</w:t>
       </w:r>
       <w:bookmarkStart w:id="0" w:name="_GoBack"/>
       <w:bookmarkEnd w:id="0"/>
-      <w:r>
-        <w:t>ickname</w:t>
+    </w:p>
+    <w:p/>
+    <w:p>
+      <w:r>
+        <w:t>GET users</w:t>
+      </w:r>
+    </w:p>
+    <w:p>
+      <w:r>
+        <w:t>URL /users</w:t>
+      </w:r>
+    </w:p>
+    <w:p>
+      <w:r>
+        <w:t>Parameters: Geen</w:t>
+      </w:r>
+    </w:p>
+    <w:p>
+      <w:r>
+        <w:t xml:space="preserve">Token nodig: </w:t>
+      </w:r>
+      <w:r>
+        <w:t>Ja</w:t>
+      </w:r>
+    </w:p>
+    <w:p>
+      <w:r>
+        <w:t>Response: Lijst met users ( statuscode = 200 )</w:t>
+      </w:r>
+    </w:p>
+    <w:p/>
+    <w:p>
+      <w:r>
+        <w:t>GET user</w:t>
+      </w:r>
+    </w:p>
+    <w:p>
+      <w:r>
+        <w:t>URL /users/{</w:t>
+      </w:r>
+      <w:proofErr w:type="spellStart"/>
+      <w:r>
+        <w:t>nickname</w:t>
       </w:r>
       <w:proofErr w:type="spellEnd"/>
       <w:r>
-        <w:t>, wachtwoord</w:t>
-      </w:r>
-    </w:p>
-    <w:p>
-      <w:r>
-        <w:t>Token nodig: Nee</w:t>
-      </w:r>
-    </w:p>
-    <w:p>
-      <w:r>
-        <w:t>Response: User token ( statuscode = 200 )</w:t>
-      </w:r>
-    </w:p>
-    <w:p/>
-    <w:p>
-      <w:r>
-        <w:t>GET users</w:t>
-      </w:r>
-    </w:p>
-    <w:p>
-      <w:r>
-        <w:t>URL /users</w:t>
+        <w:t>}</w:t>
       </w:r>
     </w:p>
     <w:p>
@@ -202,41 +239,10 @@
     </w:p>
     <w:p>
       <w:r>
-        <w:t>Token nodig: Nee</w:t>
-      </w:r>
-    </w:p>
-    <w:p>
-      <w:r>
-        <w:t>Response: Lijst met users ( statuscode = 200 )</w:t>
-      </w:r>
-    </w:p>
-    <w:p/>
-    <w:p>
-      <w:r>
-        <w:t>GET user</w:t>
-      </w:r>
-    </w:p>
-    <w:p>
-      <w:r>
-        <w:t>URL /users/{</w:t>
-      </w:r>
-      <w:proofErr w:type="spellStart"/>
-      <w:r>
-        <w:t>nickname</w:t>
-      </w:r>
-      <w:proofErr w:type="spellEnd"/>
-      <w:r>
-        <w:t>}</w:t>
-      </w:r>
-    </w:p>
-    <w:p>
-      <w:r>
-        <w:t>Parameters: Geen</w:t>
-      </w:r>
-    </w:p>
-    <w:p>
-      <w:r>
-        <w:t>Token nodig: Nee</w:t>
+        <w:t xml:space="preserve">Token nodig: </w:t>
+      </w:r>
+      <w:r>
+        <w:t>Ja</w:t>
       </w:r>
     </w:p>
     <w:p>
@@ -723,6 +729,7 @@
   <w:style w:type="character" w:default="1" w:styleId="Standaardalinea-lettertype">
     <w:name w:val="Default Paragraph Font"/>
     <w:uiPriority w:val="1"/>
+    <w:semiHidden/>
     <w:unhideWhenUsed/>
   </w:style>
   <w:style w:type="table" w:default="1" w:styleId="Standaardtabel">
@@ -957,6 +964,7 @@
   <w:style w:type="character" w:default="1" w:styleId="Standaardalinea-lettertype">
     <w:name w:val="Default Paragraph Font"/>
     <w:uiPriority w:val="1"/>
+    <w:semiHidden/>
     <w:unhideWhenUsed/>
   </w:style>
   <w:style w:type="table" w:default="1" w:styleId="Standaardtabel">

</xml_diff>